<commit_message>
remove temporary hook files from MS Word
</commit_message>
<xml_diff>
--- a/proceedings-final-submission-January-2024/response-to-reviewers.docx
+++ b/proceedings-final-submission-January-2024/response-to-reviewers.docx
@@ -192,25 +192,7 @@
           <w:szCs w:val="24"/>
           <w:lang w:val="en-US"/>
         </w:rPr>
-        <w:t xml:space="preserve">paragraph about the </w:t>
-      </w:r>
-      <w:proofErr w:type="spellStart"/>
-      <w:r>
-        <w:rPr>
-          <w:rFonts w:ascii="Arial" w:hAnsi="Arial" w:cs="Arial"/>
-          <w:szCs w:val="24"/>
-          <w:lang w:val="en-US"/>
-        </w:rPr>
-        <w:t>SmartDots</w:t>
-      </w:r>
-      <w:proofErr w:type="spellEnd"/>
-      <w:r>
-        <w:rPr>
-          <w:rFonts w:ascii="Arial" w:hAnsi="Arial" w:cs="Arial"/>
-          <w:szCs w:val="24"/>
-          <w:lang w:val="en-US"/>
-        </w:rPr>
-        <w:t xml:space="preserve"> software,</w:t>
+        <w:t>paragraph about the SmartDots software,</w:t>
       </w:r>
       <w:r>
         <w:rPr>
@@ -598,10 +580,35 @@
         <w:spacing w:after="120"/>
         <w:rPr>
           <w:rFonts w:ascii="Arial" w:hAnsi="Arial" w:cs="Arial"/>
-          <w:szCs w:val="24"/>
-          <w:lang w:val="en-US"/>
-        </w:rPr>
-      </w:pPr>
+          <w:b/>
+          <w:bCs/>
+          <w:color w:val="FF0000"/>
+          <w:szCs w:val="24"/>
+          <w:lang w:val="en-US"/>
+        </w:rPr>
+      </w:pPr>
+      <w:r>
+        <w:rPr>
+          <w:rFonts w:ascii="Arial" w:hAnsi="Arial" w:cs="Arial"/>
+          <w:b/>
+          <w:bCs/>
+          <w:color w:val="FF0000"/>
+          <w:szCs w:val="24"/>
+          <w:lang w:val="en-US"/>
+        </w:rPr>
+        <w:t xml:space="preserve">DONE: the text now mentions </w:t>
+      </w:r>
+      <w:r>
+        <w:rPr>
+          <w:rFonts w:ascii="Arial" w:hAnsi="Arial" w:cs="Arial"/>
+          <w:b/>
+          <w:bCs/>
+          <w:color w:val="FF0000"/>
+          <w:szCs w:val="24"/>
+          <w:lang w:val="en-US"/>
+        </w:rPr>
+        <w:t>that links to all presentations appear in Table 1.</w:t>
+      </w:r>
     </w:p>
     <w:p>
       <w:pPr>
@@ -912,29 +919,7 @@
           <w:szCs w:val="24"/>
           <w:lang w:val="en-US"/>
         </w:rPr>
-        <w:t xml:space="preserve">L250. It would be helpful to add one or two sentences about what the </w:t>
-      </w:r>
-      <w:proofErr w:type="spellStart"/>
-      <w:r>
-        <w:rPr>
-          <w:rFonts w:ascii="Arial" w:hAnsi="Arial" w:cs="Arial"/>
-          <w:i/>
-          <w:iCs/>
-          <w:szCs w:val="24"/>
-          <w:lang w:val="en-US"/>
-        </w:rPr>
-        <w:t>SmartDots</w:t>
-      </w:r>
-      <w:proofErr w:type="spellEnd"/>
-      <w:r>
-        <w:rPr>
-          <w:rFonts w:ascii="Arial" w:hAnsi="Arial" w:cs="Arial"/>
-          <w:i/>
-          <w:iCs/>
-          <w:szCs w:val="24"/>
-          <w:lang w:val="en-US"/>
-        </w:rPr>
-        <w:t xml:space="preserve"> tool is/does. Is there a citation?</w:t>
+        <w:t>L250. It would be helpful to add one or two sentences about what the SmartDots tool is/does. Is there a citation?</w:t>
       </w:r>
     </w:p>
     <w:p>
@@ -991,31 +976,7 @@
           <w:szCs w:val="24"/>
           <w:lang w:val="en-US"/>
         </w:rPr>
-        <w:t xml:space="preserve">sentence describing the </w:t>
-      </w:r>
-      <w:proofErr w:type="spellStart"/>
-      <w:r>
-        <w:rPr>
-          <w:rFonts w:ascii="Arial" w:hAnsi="Arial" w:cs="Arial"/>
-          <w:b/>
-          <w:bCs/>
-          <w:color w:val="FF0000"/>
-          <w:szCs w:val="24"/>
-          <w:lang w:val="en-US"/>
-        </w:rPr>
-        <w:t>SmartDots</w:t>
-      </w:r>
-      <w:proofErr w:type="spellEnd"/>
-      <w:r>
-        <w:rPr>
-          <w:rFonts w:ascii="Arial" w:hAnsi="Arial" w:cs="Arial"/>
-          <w:b/>
-          <w:bCs/>
-          <w:color w:val="FF0000"/>
-          <w:szCs w:val="24"/>
-          <w:lang w:val="en-US"/>
-        </w:rPr>
-        <w:t xml:space="preserve"> software and </w:t>
+        <w:t xml:space="preserve">sentence describing the SmartDots software and </w:t>
       </w:r>
       <w:r>
         <w:rPr>
@@ -1091,18 +1052,7 @@
           <w:szCs w:val="24"/>
           <w:lang w:val="en-US"/>
         </w:rPr>
-        <w:t xml:space="preserve">L265. a number of </w:t>
-      </w:r>
-      <w:proofErr w:type="spellStart"/>
-      <w:r>
-        <w:rPr>
-          <w:rFonts w:ascii="Arial" w:hAnsi="Arial" w:cs="Arial"/>
-          <w:i/>
-          <w:iCs/>
-          <w:szCs w:val="24"/>
-          <w:lang w:val="en-US"/>
-        </w:rPr>
-        <w:t>software</w:t>
+        <w:t>L265. a number of software</w:t>
       </w:r>
       <w:r>
         <w:rPr>
@@ -1115,7 +1065,6 @@
         </w:rPr>
         <w:t>s</w:t>
       </w:r>
-      <w:proofErr w:type="spellEnd"/>
     </w:p>
     <w:p>
       <w:pPr>
@@ -1170,29 +1119,7 @@
           <w:szCs w:val="24"/>
           <w:lang w:val="en-US"/>
         </w:rPr>
-        <w:t xml:space="preserve">L328-331. Is the R package referred to on L328 called </w:t>
-      </w:r>
-      <w:proofErr w:type="spellStart"/>
-      <w:r>
-        <w:rPr>
-          <w:rFonts w:ascii="Arial" w:hAnsi="Arial" w:cs="Arial"/>
-          <w:i/>
-          <w:iCs/>
-          <w:szCs w:val="24"/>
-          <w:lang w:val="en-US"/>
-        </w:rPr>
-        <w:t>CatchR</w:t>
-      </w:r>
-      <w:proofErr w:type="spellEnd"/>
-      <w:r>
-        <w:rPr>
-          <w:rFonts w:ascii="Arial" w:hAnsi="Arial" w:cs="Arial"/>
-          <w:i/>
-          <w:iCs/>
-          <w:szCs w:val="24"/>
-          <w:lang w:val="en-US"/>
-        </w:rPr>
-        <w:t>? If so, make the link the first time it is mentioned</w:t>
+        <w:t>L328-331. Is the R package referred to on L328 called CatchR? If so, make the link the first time it is mentioned</w:t>
       </w:r>
     </w:p>
     <w:p>
@@ -1360,29 +1287,7 @@
           <w:szCs w:val="24"/>
           <w:lang w:val="en-US"/>
         </w:rPr>
-        <w:t xml:space="preserve">L413. Ageing </w:t>
-      </w:r>
-      <w:proofErr w:type="spellStart"/>
-      <w:r>
-        <w:rPr>
-          <w:rFonts w:ascii="Arial" w:hAnsi="Arial" w:cs="Arial"/>
-          <w:i/>
-          <w:iCs/>
-          <w:szCs w:val="24"/>
-          <w:lang w:val="en-US"/>
-        </w:rPr>
-        <w:t>strucures</w:t>
-      </w:r>
-      <w:proofErr w:type="spellEnd"/>
-      <w:r>
-        <w:rPr>
-          <w:rFonts w:ascii="Arial" w:hAnsi="Arial" w:cs="Arial"/>
-          <w:i/>
-          <w:iCs/>
-          <w:szCs w:val="24"/>
-          <w:lang w:val="en-US"/>
-        </w:rPr>
-        <w:t xml:space="preserve"> removed from an individual animal should be …</w:t>
+        <w:t>L413. Ageing strucures removed from an individual animal should be …</w:t>
       </w:r>
     </w:p>
     <w:p>
@@ -1909,29 +1814,7 @@
           <w:szCs w:val="24"/>
           <w:lang w:val="en-US"/>
         </w:rPr>
-        <w:t xml:space="preserve">Figure 2. This is picky but it would be easier to read if the regions were in different </w:t>
-      </w:r>
-      <w:proofErr w:type="spellStart"/>
-      <w:r>
-        <w:rPr>
-          <w:rFonts w:ascii="Arial" w:hAnsi="Arial" w:cs="Arial"/>
-          <w:i/>
-          <w:iCs/>
-          <w:szCs w:val="24"/>
-          <w:lang w:val="en-US"/>
-        </w:rPr>
-        <w:t>colours</w:t>
-      </w:r>
-      <w:proofErr w:type="spellEnd"/>
-      <w:r>
-        <w:rPr>
-          <w:rFonts w:ascii="Arial" w:hAnsi="Arial" w:cs="Arial"/>
-          <w:i/>
-          <w:iCs/>
-          <w:szCs w:val="24"/>
-          <w:lang w:val="en-US"/>
-        </w:rPr>
-        <w:t>, and for the axis labels and strip text fonts to be bigger</w:t>
+        <w:t>Figure 2. This is picky but it would be easier to read if the regions were in different colours, and for the axis labels and strip text fonts to be bigger</w:t>
       </w:r>
     </w:p>
     <w:p>
@@ -2006,21 +1889,8 @@
           <w:u w:val="single"/>
           <w:lang w:val="en-US"/>
         </w:rPr>
-        <w:t xml:space="preserve">Stephanie </w:t>
-      </w:r>
-      <w:proofErr w:type="spellStart"/>
-      <w:r>
-        <w:rPr>
-          <w:rFonts w:ascii="Arial" w:hAnsi="Arial" w:cs="Arial"/>
-          <w:b/>
-          <w:bCs/>
-          <w:szCs w:val="24"/>
-          <w:u w:val="single"/>
-          <w:lang w:val="en-US"/>
-        </w:rPr>
-        <w:t>Sardelis</w:t>
-      </w:r>
-      <w:proofErr w:type="spellEnd"/>
+        <w:t>Stephanie Sardelis</w:t>
+      </w:r>
     </w:p>
     <w:p>
       <w:pPr>

</xml_diff>